<commit_message>
Rest & Spread Oparator
</commit_message>
<xml_diff>
--- a/notes.docx
+++ b/notes.docx
@@ -1149,7 +1149,7 @@
                     <pic:cNvPicPr/>
                   </pic:nvPicPr>
                   <pic:blipFill>
-                    <a:blip r:embed="rId6"/>
+                    <a:blip r:embed="rId7"/>
                     <a:stretch>
                       <a:fillRect/>
                     </a:stretch>
@@ -1182,49 +1182,6 @@
             <wp:extent cx="5495925" cy="5457825"/>
             <wp:effectExtent l="0" t="0" r="9525" b="9525"/>
             <wp:docPr id="3" name="Picture 3"/>
-            <wp:cNvGraphicFramePr>
-              <a:graphicFrameLocks xmlns:a="http://schemas.openxmlformats.org/drawingml/2006/main" noChangeAspect="1"/>
-            </wp:cNvGraphicFramePr>
-            <a:graphic xmlns:a="http://schemas.openxmlformats.org/drawingml/2006/main">
-              <a:graphicData uri="http://schemas.openxmlformats.org/drawingml/2006/picture">
-                <pic:pic xmlns:pic="http://schemas.openxmlformats.org/drawingml/2006/picture">
-                  <pic:nvPicPr>
-                    <pic:cNvPr id="1" name=""/>
-                    <pic:cNvPicPr/>
-                  </pic:nvPicPr>
-                  <pic:blipFill>
-                    <a:blip r:embed="rId7"/>
-                    <a:stretch>
-                      <a:fillRect/>
-                    </a:stretch>
-                  </pic:blipFill>
-                  <pic:spPr>
-                    <a:xfrm>
-                      <a:off x="0" y="0"/>
-                      <a:ext cx="5495925" cy="5457825"/>
-                    </a:xfrm>
-                    <a:prstGeom prst="rect">
-                      <a:avLst/>
-                    </a:prstGeom>
-                  </pic:spPr>
-                </pic:pic>
-              </a:graphicData>
-            </a:graphic>
-          </wp:inline>
-        </w:drawing>
-      </w:r>
-    </w:p>
-    <w:p>
-      <w:r>
-        <w:rPr>
-          <w:noProof/>
-        </w:rPr>
-        <w:lastRenderedPageBreak/>
-        <w:drawing>
-          <wp:inline distT="0" distB="0" distL="0" distR="0" wp14:anchorId="34DA08DC" wp14:editId="01D24BE1">
-            <wp:extent cx="5943600" cy="4148455"/>
-            <wp:effectExtent l="0" t="0" r="0" b="4445"/>
-            <wp:docPr id="2" name="Picture 2"/>
             <wp:cNvGraphicFramePr>
               <a:graphicFrameLocks xmlns:a="http://schemas.openxmlformats.org/drawingml/2006/main" noChangeAspect="1"/>
             </wp:cNvGraphicFramePr>
@@ -1244,6 +1201,49 @@
                   <pic:spPr>
                     <a:xfrm>
                       <a:off x="0" y="0"/>
+                      <a:ext cx="5495925" cy="5457825"/>
+                    </a:xfrm>
+                    <a:prstGeom prst="rect">
+                      <a:avLst/>
+                    </a:prstGeom>
+                  </pic:spPr>
+                </pic:pic>
+              </a:graphicData>
+            </a:graphic>
+          </wp:inline>
+        </w:drawing>
+      </w:r>
+    </w:p>
+    <w:p>
+      <w:r>
+        <w:rPr>
+          <w:noProof/>
+        </w:rPr>
+        <w:lastRenderedPageBreak/>
+        <w:drawing>
+          <wp:inline distT="0" distB="0" distL="0" distR="0" wp14:anchorId="34DA08DC" wp14:editId="01D24BE1">
+            <wp:extent cx="5943600" cy="4148455"/>
+            <wp:effectExtent l="0" t="0" r="0" b="4445"/>
+            <wp:docPr id="2" name="Picture 2"/>
+            <wp:cNvGraphicFramePr>
+              <a:graphicFrameLocks xmlns:a="http://schemas.openxmlformats.org/drawingml/2006/main" noChangeAspect="1"/>
+            </wp:cNvGraphicFramePr>
+            <a:graphic xmlns:a="http://schemas.openxmlformats.org/drawingml/2006/main">
+              <a:graphicData uri="http://schemas.openxmlformats.org/drawingml/2006/picture">
+                <pic:pic xmlns:pic="http://schemas.openxmlformats.org/drawingml/2006/picture">
+                  <pic:nvPicPr>
+                    <pic:cNvPr id="1" name=""/>
+                    <pic:cNvPicPr/>
+                  </pic:nvPicPr>
+                  <pic:blipFill>
+                    <a:blip r:embed="rId9"/>
+                    <a:stretch>
+                      <a:fillRect/>
+                    </a:stretch>
+                  </pic:blipFill>
+                  <pic:spPr>
+                    <a:xfrm>
+                      <a:off x="0" y="0"/>
                       <a:ext cx="5943600" cy="4148455"/>
                     </a:xfrm>
                     <a:prstGeom prst="rect">
@@ -1256,11 +1256,725 @@
           </wp:inline>
         </w:drawing>
       </w:r>
+    </w:p>
+    <w:p/>
+    <w:p/>
+    <w:p/>
+    <w:p>
+      <w:pPr>
+        <w:rPr>
+          <w:b/>
+          <w:sz w:val="60"/>
+        </w:rPr>
+      </w:pPr>
+      <w:proofErr w:type="gramStart"/>
+      <w:r>
+        <w:rPr>
+          <w:b/>
+          <w:sz w:val="60"/>
+        </w:rPr>
+        <w:t>ES6 :</w:t>
+      </w:r>
+      <w:proofErr w:type="gramEnd"/>
+      <w:r>
+        <w:rPr>
+          <w:b/>
+          <w:sz w:val="60"/>
+        </w:rPr>
+        <w:t>-</w:t>
+      </w:r>
+    </w:p>
+    <w:p>
+      <w:pPr>
+        <w:numPr>
+          <w:ilvl w:val="0"/>
+          <w:numId w:val="1"/>
+        </w:numPr>
+        <w:pBdr>
+          <w:top w:val="single" w:sz="2" w:space="0" w:color="D9D9E3"/>
+          <w:left w:val="single" w:sz="2" w:space="5" w:color="D9D9E3"/>
+          <w:bottom w:val="single" w:sz="2" w:space="0" w:color="D9D9E3"/>
+          <w:right w:val="single" w:sz="2" w:space="0" w:color="D9D9E3"/>
+        </w:pBdr>
+        <w:shd w:val="clear" w:color="auto" w:fill="FFFFFF"/>
+        <w:spacing w:after="0" w:line="240" w:lineRule="auto"/>
+        <w:ind w:left="0"/>
+        <w:rPr>
+          <w:rFonts w:ascii="Segoe UI" w:eastAsia="Times New Roman" w:hAnsi="Segoe UI" w:cs="Segoe UI"/>
+          <w:color w:val="374151"/>
+          <w:sz w:val="24"/>
+          <w:szCs w:val="24"/>
+        </w:rPr>
+      </w:pPr>
+      <w:r>
+        <w:rPr>
+          <w:rFonts w:ascii="Segoe UI" w:eastAsia="Times New Roman" w:hAnsi="Segoe UI" w:cs="Segoe UI"/>
+          <w:b/>
+          <w:bCs/>
+          <w:color w:val="374151"/>
+          <w:sz w:val="24"/>
+          <w:szCs w:val="24"/>
+          <w:bdr w:val="single" w:sz="2" w:space="0" w:color="D9D9E3" w:frame="1"/>
+        </w:rPr>
+        <w:t>Arrow Functions</w:t>
+      </w:r>
+    </w:p>
+    <w:p>
+      <w:pPr>
+        <w:numPr>
+          <w:ilvl w:val="0"/>
+          <w:numId w:val="1"/>
+        </w:numPr>
+        <w:pBdr>
+          <w:top w:val="single" w:sz="2" w:space="0" w:color="D9D9E3"/>
+          <w:left w:val="single" w:sz="2" w:space="5" w:color="D9D9E3"/>
+          <w:bottom w:val="single" w:sz="2" w:space="0" w:color="D9D9E3"/>
+          <w:right w:val="single" w:sz="2" w:space="0" w:color="D9D9E3"/>
+        </w:pBdr>
+        <w:shd w:val="clear" w:color="auto" w:fill="FFFFFF"/>
+        <w:spacing w:after="0" w:line="240" w:lineRule="auto"/>
+        <w:ind w:left="0"/>
+        <w:rPr>
+          <w:rFonts w:ascii="Segoe UI" w:eastAsia="Times New Roman" w:hAnsi="Segoe UI" w:cs="Segoe UI"/>
+          <w:color w:val="374151"/>
+          <w:sz w:val="24"/>
+          <w:szCs w:val="24"/>
+        </w:rPr>
+      </w:pPr>
+      <w:r>
+        <w:rPr>
+          <w:rFonts w:ascii="Segoe UI" w:eastAsia="Times New Roman" w:hAnsi="Segoe UI" w:cs="Segoe UI"/>
+          <w:b/>
+          <w:bCs/>
+          <w:color w:val="374151"/>
+          <w:sz w:val="24"/>
+          <w:szCs w:val="24"/>
+          <w:bdr w:val="single" w:sz="2" w:space="0" w:color="D9D9E3" w:frame="1"/>
+        </w:rPr>
+        <w:t xml:space="preserve">let and </w:t>
+      </w:r>
+      <w:proofErr w:type="spellStart"/>
+      <w:r>
+        <w:rPr>
+          <w:rFonts w:ascii="Segoe UI" w:eastAsia="Times New Roman" w:hAnsi="Segoe UI" w:cs="Segoe UI"/>
+          <w:b/>
+          <w:bCs/>
+          <w:color w:val="374151"/>
+          <w:sz w:val="24"/>
+          <w:szCs w:val="24"/>
+          <w:bdr w:val="single" w:sz="2" w:space="0" w:color="D9D9E3" w:frame="1"/>
+        </w:rPr>
+        <w:t>const</w:t>
+      </w:r>
+      <w:proofErr w:type="spellEnd"/>
+    </w:p>
+    <w:p>
+      <w:pPr>
+        <w:numPr>
+          <w:ilvl w:val="0"/>
+          <w:numId w:val="1"/>
+        </w:numPr>
+        <w:pBdr>
+          <w:top w:val="single" w:sz="2" w:space="0" w:color="D9D9E3"/>
+          <w:left w:val="single" w:sz="2" w:space="5" w:color="D9D9E3"/>
+          <w:bottom w:val="single" w:sz="2" w:space="0" w:color="D9D9E3"/>
+          <w:right w:val="single" w:sz="2" w:space="0" w:color="D9D9E3"/>
+        </w:pBdr>
+        <w:shd w:val="clear" w:color="auto" w:fill="FFFFFF"/>
+        <w:spacing w:after="0" w:line="240" w:lineRule="auto"/>
+        <w:ind w:left="0"/>
+        <w:rPr>
+          <w:rFonts w:ascii="Segoe UI" w:eastAsia="Times New Roman" w:hAnsi="Segoe UI" w:cs="Segoe UI"/>
+          <w:color w:val="374151"/>
+          <w:sz w:val="24"/>
+          <w:szCs w:val="24"/>
+        </w:rPr>
+      </w:pPr>
+      <w:r>
+        <w:rPr>
+          <w:rFonts w:ascii="Segoe UI" w:eastAsia="Times New Roman" w:hAnsi="Segoe UI" w:cs="Segoe UI"/>
+          <w:b/>
+          <w:bCs/>
+          <w:color w:val="374151"/>
+          <w:sz w:val="24"/>
+          <w:szCs w:val="24"/>
+          <w:bdr w:val="single" w:sz="2" w:space="0" w:color="D9D9E3" w:frame="1"/>
+        </w:rPr>
+        <w:t>Template Literals</w:t>
+      </w:r>
+    </w:p>
+    <w:p>
+      <w:pPr>
+        <w:numPr>
+          <w:ilvl w:val="0"/>
+          <w:numId w:val="1"/>
+        </w:numPr>
+        <w:pBdr>
+          <w:top w:val="single" w:sz="2" w:space="0" w:color="D9D9E3"/>
+          <w:left w:val="single" w:sz="2" w:space="5" w:color="D9D9E3"/>
+          <w:bottom w:val="single" w:sz="2" w:space="0" w:color="D9D9E3"/>
+          <w:right w:val="single" w:sz="2" w:space="0" w:color="D9D9E3"/>
+        </w:pBdr>
+        <w:shd w:val="clear" w:color="auto" w:fill="FFFFFF"/>
+        <w:spacing w:after="0" w:line="240" w:lineRule="auto"/>
+        <w:ind w:left="0"/>
+        <w:rPr>
+          <w:rFonts w:ascii="Segoe UI" w:eastAsia="Times New Roman" w:hAnsi="Segoe UI" w:cs="Segoe UI"/>
+          <w:color w:val="374151"/>
+          <w:sz w:val="24"/>
+          <w:szCs w:val="24"/>
+        </w:rPr>
+      </w:pPr>
+      <w:proofErr w:type="spellStart"/>
+      <w:r>
+        <w:rPr>
+          <w:rFonts w:ascii="Segoe UI" w:eastAsia="Times New Roman" w:hAnsi="Segoe UI" w:cs="Segoe UI"/>
+          <w:b/>
+          <w:bCs/>
+          <w:color w:val="374151"/>
+          <w:sz w:val="24"/>
+          <w:szCs w:val="24"/>
+          <w:bdr w:val="single" w:sz="2" w:space="0" w:color="D9D9E3" w:frame="1"/>
+        </w:rPr>
+        <w:t>Destructuring</w:t>
+      </w:r>
+      <w:proofErr w:type="spellEnd"/>
+      <w:r>
+        <w:rPr>
+          <w:rFonts w:ascii="Segoe UI" w:eastAsia="Times New Roman" w:hAnsi="Segoe UI" w:cs="Segoe UI"/>
+          <w:b/>
+          <w:bCs/>
+          <w:color w:val="374151"/>
+          <w:sz w:val="24"/>
+          <w:szCs w:val="24"/>
+          <w:bdr w:val="single" w:sz="2" w:space="0" w:color="D9D9E3" w:frame="1"/>
+        </w:rPr>
+        <w:t xml:space="preserve"> Assignment</w:t>
+      </w:r>
+    </w:p>
+    <w:p>
+      <w:pPr>
+        <w:numPr>
+          <w:ilvl w:val="0"/>
+          <w:numId w:val="1"/>
+        </w:numPr>
+        <w:pBdr>
+          <w:top w:val="single" w:sz="2" w:space="0" w:color="D9D9E3"/>
+          <w:left w:val="single" w:sz="2" w:space="5" w:color="D9D9E3"/>
+          <w:bottom w:val="single" w:sz="2" w:space="0" w:color="D9D9E3"/>
+          <w:right w:val="single" w:sz="2" w:space="0" w:color="D9D9E3"/>
+        </w:pBdr>
+        <w:shd w:val="clear" w:color="auto" w:fill="FFFFFF"/>
+        <w:spacing w:after="0" w:line="240" w:lineRule="auto"/>
+        <w:ind w:left="0"/>
+        <w:rPr>
+          <w:rFonts w:ascii="Segoe UI" w:eastAsia="Times New Roman" w:hAnsi="Segoe UI" w:cs="Segoe UI"/>
+          <w:color w:val="374151"/>
+          <w:sz w:val="24"/>
+          <w:szCs w:val="24"/>
+        </w:rPr>
+      </w:pPr>
+      <w:r>
+        <w:rPr>
+          <w:rFonts w:ascii="Segoe UI" w:eastAsia="Times New Roman" w:hAnsi="Segoe UI" w:cs="Segoe UI"/>
+          <w:b/>
+          <w:bCs/>
+          <w:color w:val="374151"/>
+          <w:sz w:val="24"/>
+          <w:szCs w:val="24"/>
+          <w:bdr w:val="single" w:sz="2" w:space="0" w:color="D9D9E3" w:frame="1"/>
+        </w:rPr>
+        <w:t>Default Parameters</w:t>
+      </w:r>
+    </w:p>
+    <w:p>
+      <w:pPr>
+        <w:numPr>
+          <w:ilvl w:val="0"/>
+          <w:numId w:val="1"/>
+        </w:numPr>
+        <w:pBdr>
+          <w:top w:val="single" w:sz="2" w:space="0" w:color="D9D9E3"/>
+          <w:left w:val="single" w:sz="2" w:space="5" w:color="D9D9E3"/>
+          <w:bottom w:val="single" w:sz="2" w:space="0" w:color="D9D9E3"/>
+          <w:right w:val="single" w:sz="2" w:space="0" w:color="D9D9E3"/>
+        </w:pBdr>
+        <w:shd w:val="clear" w:color="auto" w:fill="FFFFFF"/>
+        <w:spacing w:after="0" w:line="240" w:lineRule="auto"/>
+        <w:ind w:left="0"/>
+        <w:rPr>
+          <w:rFonts w:ascii="Segoe UI" w:eastAsia="Times New Roman" w:hAnsi="Segoe UI" w:cs="Segoe UI"/>
+          <w:color w:val="374151"/>
+          <w:sz w:val="24"/>
+          <w:szCs w:val="24"/>
+        </w:rPr>
+      </w:pPr>
+      <w:r>
+        <w:rPr>
+          <w:rFonts w:ascii="Segoe UI" w:eastAsia="Times New Roman" w:hAnsi="Segoe UI" w:cs="Segoe UI"/>
+          <w:b/>
+          <w:bCs/>
+          <w:color w:val="374151"/>
+          <w:sz w:val="24"/>
+          <w:szCs w:val="24"/>
+          <w:bdr w:val="single" w:sz="2" w:space="0" w:color="D9D9E3" w:frame="1"/>
+        </w:rPr>
+        <w:t>Rest and Spread Operators</w:t>
+      </w:r>
+    </w:p>
+    <w:p>
+      <w:pPr>
+        <w:numPr>
+          <w:ilvl w:val="0"/>
+          <w:numId w:val="1"/>
+        </w:numPr>
+        <w:pBdr>
+          <w:top w:val="single" w:sz="2" w:space="0" w:color="D9D9E3"/>
+          <w:left w:val="single" w:sz="2" w:space="5" w:color="D9D9E3"/>
+          <w:bottom w:val="single" w:sz="2" w:space="0" w:color="D9D9E3"/>
+          <w:right w:val="single" w:sz="2" w:space="0" w:color="D9D9E3"/>
+        </w:pBdr>
+        <w:shd w:val="clear" w:color="auto" w:fill="FFFFFF"/>
+        <w:spacing w:after="0" w:line="240" w:lineRule="auto"/>
+        <w:ind w:left="0"/>
+        <w:rPr>
+          <w:rFonts w:ascii="Segoe UI" w:eastAsia="Times New Roman" w:hAnsi="Segoe UI" w:cs="Segoe UI"/>
+          <w:color w:val="374151"/>
+          <w:sz w:val="24"/>
+          <w:szCs w:val="24"/>
+        </w:rPr>
+      </w:pPr>
+      <w:r>
+        <w:rPr>
+          <w:rFonts w:ascii="Segoe UI" w:eastAsia="Times New Roman" w:hAnsi="Segoe UI" w:cs="Segoe UI"/>
+          <w:b/>
+          <w:bCs/>
+          <w:color w:val="374151"/>
+          <w:sz w:val="24"/>
+          <w:szCs w:val="24"/>
+          <w:bdr w:val="single" w:sz="2" w:space="0" w:color="D9D9E3" w:frame="1"/>
+        </w:rPr>
+        <w:t>Classes</w:t>
+      </w:r>
+    </w:p>
+    <w:p>
+      <w:pPr>
+        <w:numPr>
+          <w:ilvl w:val="0"/>
+          <w:numId w:val="1"/>
+        </w:numPr>
+        <w:pBdr>
+          <w:top w:val="single" w:sz="2" w:space="0" w:color="D9D9E3"/>
+          <w:left w:val="single" w:sz="2" w:space="5" w:color="D9D9E3"/>
+          <w:bottom w:val="single" w:sz="2" w:space="0" w:color="D9D9E3"/>
+          <w:right w:val="single" w:sz="2" w:space="0" w:color="D9D9E3"/>
+        </w:pBdr>
+        <w:shd w:val="clear" w:color="auto" w:fill="FFFFFF"/>
+        <w:spacing w:after="0" w:line="240" w:lineRule="auto"/>
+        <w:ind w:left="0"/>
+        <w:rPr>
+          <w:rFonts w:ascii="Segoe UI" w:eastAsia="Times New Roman" w:hAnsi="Segoe UI" w:cs="Segoe UI"/>
+          <w:color w:val="374151"/>
+          <w:sz w:val="24"/>
+          <w:szCs w:val="24"/>
+        </w:rPr>
+      </w:pPr>
+      <w:r>
+        <w:rPr>
+          <w:rFonts w:ascii="Segoe UI" w:eastAsia="Times New Roman" w:hAnsi="Segoe UI" w:cs="Segoe UI"/>
+          <w:b/>
+          <w:bCs/>
+          <w:color w:val="374151"/>
+          <w:sz w:val="24"/>
+          <w:szCs w:val="24"/>
+          <w:bdr w:val="single" w:sz="2" w:space="0" w:color="D9D9E3" w:frame="1"/>
+        </w:rPr>
+        <w:t>Modules</w:t>
+      </w:r>
+    </w:p>
+    <w:p>
+      <w:pPr>
+        <w:numPr>
+          <w:ilvl w:val="0"/>
+          <w:numId w:val="1"/>
+        </w:numPr>
+        <w:pBdr>
+          <w:top w:val="single" w:sz="2" w:space="0" w:color="D9D9E3"/>
+          <w:left w:val="single" w:sz="2" w:space="5" w:color="D9D9E3"/>
+          <w:bottom w:val="single" w:sz="2" w:space="0" w:color="D9D9E3"/>
+          <w:right w:val="single" w:sz="2" w:space="0" w:color="D9D9E3"/>
+        </w:pBdr>
+        <w:shd w:val="clear" w:color="auto" w:fill="FFFFFF"/>
+        <w:spacing w:after="0" w:line="240" w:lineRule="auto"/>
+        <w:ind w:left="0"/>
+        <w:rPr>
+          <w:rFonts w:ascii="Segoe UI" w:eastAsia="Times New Roman" w:hAnsi="Segoe UI" w:cs="Segoe UI"/>
+          <w:color w:val="374151"/>
+          <w:sz w:val="24"/>
+          <w:szCs w:val="24"/>
+        </w:rPr>
+      </w:pPr>
+      <w:r>
+        <w:rPr>
+          <w:rFonts w:ascii="Segoe UI" w:eastAsia="Times New Roman" w:hAnsi="Segoe UI" w:cs="Segoe UI"/>
+          <w:b/>
+          <w:bCs/>
+          <w:color w:val="374151"/>
+          <w:sz w:val="24"/>
+          <w:szCs w:val="24"/>
+          <w:bdr w:val="single" w:sz="2" w:space="0" w:color="D9D9E3" w:frame="1"/>
+        </w:rPr>
+        <w:t>Promises</w:t>
+      </w:r>
+    </w:p>
+    <w:p>
+      <w:pPr>
+        <w:numPr>
+          <w:ilvl w:val="0"/>
+          <w:numId w:val="1"/>
+        </w:numPr>
+        <w:pBdr>
+          <w:top w:val="single" w:sz="2" w:space="0" w:color="D9D9E3"/>
+          <w:left w:val="single" w:sz="2" w:space="5" w:color="D9D9E3"/>
+          <w:bottom w:val="single" w:sz="2" w:space="0" w:color="D9D9E3"/>
+          <w:right w:val="single" w:sz="2" w:space="0" w:color="D9D9E3"/>
+        </w:pBdr>
+        <w:shd w:val="clear" w:color="auto" w:fill="FFFFFF"/>
+        <w:spacing w:after="0" w:line="240" w:lineRule="auto"/>
+        <w:ind w:left="0"/>
+        <w:rPr>
+          <w:rFonts w:ascii="Segoe UI" w:eastAsia="Times New Roman" w:hAnsi="Segoe UI" w:cs="Segoe UI"/>
+          <w:color w:val="374151"/>
+          <w:sz w:val="24"/>
+          <w:szCs w:val="24"/>
+        </w:rPr>
+      </w:pPr>
+      <w:r>
+        <w:rPr>
+          <w:rFonts w:ascii="Segoe UI" w:eastAsia="Times New Roman" w:hAnsi="Segoe UI" w:cs="Segoe UI"/>
+          <w:b/>
+          <w:bCs/>
+          <w:color w:val="374151"/>
+          <w:sz w:val="24"/>
+          <w:szCs w:val="24"/>
+          <w:bdr w:val="single" w:sz="2" w:space="0" w:color="D9D9E3" w:frame="1"/>
+        </w:rPr>
+        <w:t>Symbol</w:t>
+      </w:r>
+    </w:p>
+    <w:p>
+      <w:pPr>
+        <w:numPr>
+          <w:ilvl w:val="0"/>
+          <w:numId w:val="1"/>
+        </w:numPr>
+        <w:pBdr>
+          <w:top w:val="single" w:sz="2" w:space="0" w:color="D9D9E3"/>
+          <w:left w:val="single" w:sz="2" w:space="5" w:color="D9D9E3"/>
+          <w:bottom w:val="single" w:sz="2" w:space="0" w:color="D9D9E3"/>
+          <w:right w:val="single" w:sz="2" w:space="0" w:color="D9D9E3"/>
+        </w:pBdr>
+        <w:shd w:val="clear" w:color="auto" w:fill="FFFFFF"/>
+        <w:spacing w:after="0" w:line="240" w:lineRule="auto"/>
+        <w:ind w:left="0"/>
+        <w:rPr>
+          <w:rFonts w:ascii="Segoe UI" w:eastAsia="Times New Roman" w:hAnsi="Segoe UI" w:cs="Segoe UI"/>
+          <w:color w:val="374151"/>
+          <w:sz w:val="24"/>
+          <w:szCs w:val="24"/>
+        </w:rPr>
+      </w:pPr>
+      <w:r>
+        <w:rPr>
+          <w:rFonts w:ascii="Segoe UI" w:eastAsia="Times New Roman" w:hAnsi="Segoe UI" w:cs="Segoe UI"/>
+          <w:b/>
+          <w:bCs/>
+          <w:color w:val="374151"/>
+          <w:sz w:val="24"/>
+          <w:szCs w:val="24"/>
+          <w:bdr w:val="single" w:sz="2" w:space="0" w:color="D9D9E3" w:frame="1"/>
+        </w:rPr>
+        <w:t xml:space="preserve">Iterators and </w:t>
+      </w:r>
+      <w:proofErr w:type="spellStart"/>
+      <w:r>
+        <w:rPr>
+          <w:rFonts w:ascii="Segoe UI" w:eastAsia="Times New Roman" w:hAnsi="Segoe UI" w:cs="Segoe UI"/>
+          <w:b/>
+          <w:bCs/>
+          <w:color w:val="374151"/>
+          <w:sz w:val="24"/>
+          <w:szCs w:val="24"/>
+          <w:bdr w:val="single" w:sz="2" w:space="0" w:color="D9D9E3" w:frame="1"/>
+        </w:rPr>
+        <w:t>Iterables</w:t>
+      </w:r>
+      <w:proofErr w:type="spellEnd"/>
+    </w:p>
+    <w:p>
+      <w:pPr>
+        <w:numPr>
+          <w:ilvl w:val="0"/>
+          <w:numId w:val="1"/>
+        </w:numPr>
+        <w:pBdr>
+          <w:top w:val="single" w:sz="2" w:space="0" w:color="D9D9E3"/>
+          <w:left w:val="single" w:sz="2" w:space="5" w:color="D9D9E3"/>
+          <w:bottom w:val="single" w:sz="2" w:space="0" w:color="D9D9E3"/>
+          <w:right w:val="single" w:sz="2" w:space="0" w:color="D9D9E3"/>
+        </w:pBdr>
+        <w:shd w:val="clear" w:color="auto" w:fill="FFFFFF"/>
+        <w:spacing w:after="0" w:line="240" w:lineRule="auto"/>
+        <w:ind w:left="0"/>
+        <w:rPr>
+          <w:rFonts w:ascii="Segoe UI" w:eastAsia="Times New Roman" w:hAnsi="Segoe UI" w:cs="Segoe UI"/>
+          <w:color w:val="374151"/>
+          <w:sz w:val="24"/>
+          <w:szCs w:val="24"/>
+        </w:rPr>
+      </w:pPr>
+      <w:r>
+        <w:rPr>
+          <w:rFonts w:ascii="Segoe UI" w:eastAsia="Times New Roman" w:hAnsi="Segoe UI" w:cs="Segoe UI"/>
+          <w:b/>
+          <w:bCs/>
+          <w:color w:val="374151"/>
+          <w:sz w:val="24"/>
+          <w:szCs w:val="24"/>
+          <w:bdr w:val="single" w:sz="2" w:space="0" w:color="D9D9E3" w:frame="1"/>
+        </w:rPr>
+        <w:lastRenderedPageBreak/>
+        <w:t>Generators</w:t>
+      </w:r>
+    </w:p>
+    <w:p>
+      <w:pPr>
+        <w:numPr>
+          <w:ilvl w:val="0"/>
+          <w:numId w:val="1"/>
+        </w:numPr>
+        <w:pBdr>
+          <w:top w:val="single" w:sz="2" w:space="0" w:color="D9D9E3"/>
+          <w:left w:val="single" w:sz="2" w:space="5" w:color="D9D9E3"/>
+          <w:bottom w:val="single" w:sz="2" w:space="0" w:color="D9D9E3"/>
+          <w:right w:val="single" w:sz="2" w:space="0" w:color="D9D9E3"/>
+        </w:pBdr>
+        <w:shd w:val="clear" w:color="auto" w:fill="FFFFFF"/>
+        <w:spacing w:after="0" w:line="240" w:lineRule="auto"/>
+        <w:ind w:left="0"/>
+        <w:rPr>
+          <w:rFonts w:ascii="Segoe UI" w:eastAsia="Times New Roman" w:hAnsi="Segoe UI" w:cs="Segoe UI"/>
+          <w:color w:val="374151"/>
+          <w:sz w:val="24"/>
+          <w:szCs w:val="24"/>
+        </w:rPr>
+      </w:pPr>
+      <w:r>
+        <w:rPr>
+          <w:rFonts w:ascii="Segoe UI" w:eastAsia="Times New Roman" w:hAnsi="Segoe UI" w:cs="Segoe UI"/>
+          <w:b/>
+          <w:bCs/>
+          <w:color w:val="374151"/>
+          <w:sz w:val="24"/>
+          <w:szCs w:val="24"/>
+          <w:bdr w:val="single" w:sz="2" w:space="0" w:color="D9D9E3" w:frame="1"/>
+        </w:rPr>
+        <w:t>Map and Set</w:t>
+      </w:r>
+    </w:p>
+    <w:p>
+      <w:pPr>
+        <w:numPr>
+          <w:ilvl w:val="0"/>
+          <w:numId w:val="1"/>
+        </w:numPr>
+        <w:pBdr>
+          <w:top w:val="single" w:sz="2" w:space="0" w:color="D9D9E3"/>
+          <w:left w:val="single" w:sz="2" w:space="5" w:color="D9D9E3"/>
+          <w:bottom w:val="single" w:sz="2" w:space="0" w:color="D9D9E3"/>
+          <w:right w:val="single" w:sz="2" w:space="0" w:color="D9D9E3"/>
+        </w:pBdr>
+        <w:shd w:val="clear" w:color="auto" w:fill="FFFFFF"/>
+        <w:spacing w:after="0" w:line="240" w:lineRule="auto"/>
+        <w:ind w:left="0"/>
+        <w:rPr>
+          <w:rFonts w:ascii="Segoe UI" w:eastAsia="Times New Roman" w:hAnsi="Segoe UI" w:cs="Segoe UI"/>
+          <w:color w:val="374151"/>
+          <w:sz w:val="24"/>
+          <w:szCs w:val="24"/>
+        </w:rPr>
+      </w:pPr>
+      <w:proofErr w:type="spellStart"/>
+      <w:r>
+        <w:rPr>
+          <w:rFonts w:ascii="Segoe UI" w:eastAsia="Times New Roman" w:hAnsi="Segoe UI" w:cs="Segoe UI"/>
+          <w:b/>
+          <w:bCs/>
+          <w:color w:val="374151"/>
+          <w:sz w:val="24"/>
+          <w:szCs w:val="24"/>
+          <w:bdr w:val="single" w:sz="2" w:space="0" w:color="D9D9E3" w:frame="1"/>
+        </w:rPr>
+        <w:t>WeakMap</w:t>
+      </w:r>
+      <w:proofErr w:type="spellEnd"/>
+      <w:r>
+        <w:rPr>
+          <w:rFonts w:ascii="Segoe UI" w:eastAsia="Times New Roman" w:hAnsi="Segoe UI" w:cs="Segoe UI"/>
+          <w:b/>
+          <w:bCs/>
+          <w:color w:val="374151"/>
+          <w:sz w:val="24"/>
+          <w:szCs w:val="24"/>
+          <w:bdr w:val="single" w:sz="2" w:space="0" w:color="D9D9E3" w:frame="1"/>
+        </w:rPr>
+        <w:t xml:space="preserve"> and </w:t>
+      </w:r>
+      <w:proofErr w:type="spellStart"/>
+      <w:r>
+        <w:rPr>
+          <w:rFonts w:ascii="Segoe UI" w:eastAsia="Times New Roman" w:hAnsi="Segoe UI" w:cs="Segoe UI"/>
+          <w:b/>
+          <w:bCs/>
+          <w:color w:val="374151"/>
+          <w:sz w:val="24"/>
+          <w:szCs w:val="24"/>
+          <w:bdr w:val="single" w:sz="2" w:space="0" w:color="D9D9E3" w:frame="1"/>
+        </w:rPr>
+        <w:t>WeakSet</w:t>
+      </w:r>
+      <w:proofErr w:type="spellEnd"/>
+    </w:p>
+    <w:p>
+      <w:pPr>
+        <w:numPr>
+          <w:ilvl w:val="0"/>
+          <w:numId w:val="1"/>
+        </w:numPr>
+        <w:pBdr>
+          <w:top w:val="single" w:sz="2" w:space="0" w:color="D9D9E3"/>
+          <w:left w:val="single" w:sz="2" w:space="5" w:color="D9D9E3"/>
+          <w:bottom w:val="single" w:sz="2" w:space="0" w:color="D9D9E3"/>
+          <w:right w:val="single" w:sz="2" w:space="0" w:color="D9D9E3"/>
+        </w:pBdr>
+        <w:shd w:val="clear" w:color="auto" w:fill="FFFFFF"/>
+        <w:spacing w:after="0" w:line="240" w:lineRule="auto"/>
+        <w:ind w:left="0"/>
+        <w:rPr>
+          <w:rFonts w:ascii="Segoe UI" w:eastAsia="Times New Roman" w:hAnsi="Segoe UI" w:cs="Segoe UI"/>
+          <w:color w:val="374151"/>
+          <w:sz w:val="24"/>
+          <w:szCs w:val="24"/>
+        </w:rPr>
+      </w:pPr>
+      <w:r>
+        <w:rPr>
+          <w:rFonts w:ascii="Segoe UI" w:eastAsia="Times New Roman" w:hAnsi="Segoe UI" w:cs="Segoe UI"/>
+          <w:b/>
+          <w:bCs/>
+          <w:color w:val="374151"/>
+          <w:sz w:val="24"/>
+          <w:szCs w:val="24"/>
+          <w:bdr w:val="single" w:sz="2" w:space="0" w:color="D9D9E3" w:frame="1"/>
+        </w:rPr>
+        <w:t>Proxy</w:t>
+      </w:r>
+    </w:p>
+    <w:p>
+      <w:pPr>
+        <w:numPr>
+          <w:ilvl w:val="0"/>
+          <w:numId w:val="1"/>
+        </w:numPr>
+        <w:pBdr>
+          <w:top w:val="single" w:sz="2" w:space="0" w:color="D9D9E3"/>
+          <w:left w:val="single" w:sz="2" w:space="5" w:color="D9D9E3"/>
+          <w:bottom w:val="single" w:sz="2" w:space="0" w:color="D9D9E3"/>
+          <w:right w:val="single" w:sz="2" w:space="0" w:color="D9D9E3"/>
+        </w:pBdr>
+        <w:shd w:val="clear" w:color="auto" w:fill="FFFFFF"/>
+        <w:spacing w:after="0" w:line="240" w:lineRule="auto"/>
+        <w:ind w:left="0"/>
+        <w:rPr>
+          <w:rFonts w:ascii="Segoe UI" w:eastAsia="Times New Roman" w:hAnsi="Segoe UI" w:cs="Segoe UI"/>
+          <w:color w:val="374151"/>
+          <w:sz w:val="24"/>
+          <w:szCs w:val="24"/>
+        </w:rPr>
+      </w:pPr>
+      <w:r>
+        <w:rPr>
+          <w:rFonts w:ascii="Segoe UI" w:eastAsia="Times New Roman" w:hAnsi="Segoe UI" w:cs="Segoe UI"/>
+          <w:b/>
+          <w:bCs/>
+          <w:color w:val="374151"/>
+          <w:sz w:val="24"/>
+          <w:szCs w:val="24"/>
+          <w:bdr w:val="single" w:sz="2" w:space="0" w:color="D9D9E3" w:frame="1"/>
+        </w:rPr>
+        <w:t>Reflect</w:t>
+      </w:r>
+    </w:p>
+    <w:p>
+      <w:pPr>
+        <w:numPr>
+          <w:ilvl w:val="0"/>
+          <w:numId w:val="1"/>
+        </w:numPr>
+        <w:pBdr>
+          <w:top w:val="single" w:sz="2" w:space="0" w:color="D9D9E3"/>
+          <w:left w:val="single" w:sz="2" w:space="5" w:color="D9D9E3"/>
+          <w:bottom w:val="single" w:sz="2" w:space="0" w:color="D9D9E3"/>
+          <w:right w:val="single" w:sz="2" w:space="0" w:color="D9D9E3"/>
+        </w:pBdr>
+        <w:shd w:val="clear" w:color="auto" w:fill="FFFFFF"/>
+        <w:spacing w:after="0" w:line="240" w:lineRule="auto"/>
+        <w:ind w:left="0"/>
+        <w:rPr>
+          <w:rFonts w:ascii="Segoe UI" w:eastAsia="Times New Roman" w:hAnsi="Segoe UI" w:cs="Segoe UI"/>
+          <w:color w:val="374151"/>
+          <w:sz w:val="24"/>
+          <w:szCs w:val="24"/>
+        </w:rPr>
+      </w:pPr>
+      <w:proofErr w:type="spellStart"/>
+      <w:r>
+        <w:rPr>
+          <w:rFonts w:ascii="Segoe UI" w:eastAsia="Times New Roman" w:hAnsi="Segoe UI" w:cs="Segoe UI"/>
+          <w:b/>
+          <w:bCs/>
+          <w:color w:val="374151"/>
+          <w:sz w:val="24"/>
+          <w:szCs w:val="24"/>
+          <w:bdr w:val="single" w:sz="2" w:space="0" w:color="D9D9E3" w:frame="1"/>
+        </w:rPr>
+        <w:t>Async</w:t>
+      </w:r>
+      <w:proofErr w:type="spellEnd"/>
+      <w:r>
+        <w:rPr>
+          <w:rFonts w:ascii="Segoe UI" w:eastAsia="Times New Roman" w:hAnsi="Segoe UI" w:cs="Segoe UI"/>
+          <w:b/>
+          <w:bCs/>
+          <w:color w:val="374151"/>
+          <w:sz w:val="24"/>
+          <w:szCs w:val="24"/>
+          <w:bdr w:val="single" w:sz="2" w:space="0" w:color="D9D9E3" w:frame="1"/>
+        </w:rPr>
+        <w:t>/Await</w:t>
+      </w:r>
+    </w:p>
+    <w:p>
+      <w:pPr>
+        <w:rPr>
+          <w:sz w:val="60"/>
+        </w:rPr>
+      </w:pPr>
       <w:bookmarkStart w:id="0" w:name="_GoBack"/>
       <w:bookmarkEnd w:id="0"/>
     </w:p>
     <w:sectPr>
-      <w:headerReference w:type="default" r:id="rId9"/>
+      <w:headerReference w:type="default" r:id="rId10"/>
       <w:pgSz w:w="12240" w:h="15840"/>
       <w:pgMar w:top="1440" w:right="1440" w:bottom="1440" w:left="1440" w:header="720" w:footer="720" w:gutter="0"/>
       <w:cols w:space="720"/>
@@ -1336,6 +2050,127 @@
     </w:pPr>
   </w:p>
 </w:hdr>
+</file>
+
+<file path=word/numbering.xml><?xml version="1.0" encoding="utf-8"?>
+<w:numbering xmlns:wpc="http://schemas.microsoft.com/office/word/2010/wordprocessingCanvas" xmlns:mc="http://schemas.openxmlformats.org/markup-compatibility/2006" xmlns:o="urn:schemas-microsoft-com:office:office" xmlns:r="http://schemas.openxmlformats.org/officeDocument/2006/relationships" xmlns:m="http://schemas.openxmlformats.org/officeDocument/2006/math" xmlns:v="urn:schemas-microsoft-com:vml" xmlns:wp14="http://schemas.microsoft.com/office/word/2010/wordprocessingDrawing" xmlns:wp="http://schemas.openxmlformats.org/drawingml/2006/wordprocessingDrawing" xmlns:w10="urn:schemas-microsoft-com:office:word" xmlns:w="http://schemas.openxmlformats.org/wordprocessingml/2006/main" xmlns:w14="http://schemas.microsoft.com/office/word/2010/wordml" xmlns:w15="http://schemas.microsoft.com/office/word/2012/wordml" xmlns:wpg="http://schemas.microsoft.com/office/word/2010/wordprocessingGroup" xmlns:wpi="http://schemas.microsoft.com/office/word/2010/wordprocessingInk" xmlns:wne="http://schemas.microsoft.com/office/word/2006/wordml" xmlns:wps="http://schemas.microsoft.com/office/word/2010/wordprocessingShape" mc:Ignorable="w14 w15 wp14">
+  <w:abstractNum w:abstractNumId="0">
+    <w:nsid w:val="01233E3F"/>
+    <w:multiLevelType w:val="multilevel"/>
+    <w:tmpl w:val="618E164E"/>
+    <w:lvl w:ilvl="0">
+      <w:start w:val="1"/>
+      <w:numFmt w:val="decimal"/>
+      <w:lvlText w:val="%1."/>
+      <w:lvlJc w:val="left"/>
+      <w:pPr>
+        <w:tabs>
+          <w:tab w:val="num" w:pos="720"/>
+        </w:tabs>
+        <w:ind w:left="720" w:hanging="360"/>
+      </w:pPr>
+    </w:lvl>
+    <w:lvl w:ilvl="1" w:tentative="1">
+      <w:start w:val="1"/>
+      <w:numFmt w:val="decimal"/>
+      <w:lvlText w:val="%2."/>
+      <w:lvlJc w:val="left"/>
+      <w:pPr>
+        <w:tabs>
+          <w:tab w:val="num" w:pos="1440"/>
+        </w:tabs>
+        <w:ind w:left="1440" w:hanging="360"/>
+      </w:pPr>
+    </w:lvl>
+    <w:lvl w:ilvl="2" w:tentative="1">
+      <w:start w:val="1"/>
+      <w:numFmt w:val="decimal"/>
+      <w:lvlText w:val="%3."/>
+      <w:lvlJc w:val="left"/>
+      <w:pPr>
+        <w:tabs>
+          <w:tab w:val="num" w:pos="2160"/>
+        </w:tabs>
+        <w:ind w:left="2160" w:hanging="360"/>
+      </w:pPr>
+    </w:lvl>
+    <w:lvl w:ilvl="3" w:tentative="1">
+      <w:start w:val="1"/>
+      <w:numFmt w:val="decimal"/>
+      <w:lvlText w:val="%4."/>
+      <w:lvlJc w:val="left"/>
+      <w:pPr>
+        <w:tabs>
+          <w:tab w:val="num" w:pos="2880"/>
+        </w:tabs>
+        <w:ind w:left="2880" w:hanging="360"/>
+      </w:pPr>
+    </w:lvl>
+    <w:lvl w:ilvl="4" w:tentative="1">
+      <w:start w:val="1"/>
+      <w:numFmt w:val="decimal"/>
+      <w:lvlText w:val="%5."/>
+      <w:lvlJc w:val="left"/>
+      <w:pPr>
+        <w:tabs>
+          <w:tab w:val="num" w:pos="3600"/>
+        </w:tabs>
+        <w:ind w:left="3600" w:hanging="360"/>
+      </w:pPr>
+    </w:lvl>
+    <w:lvl w:ilvl="5" w:tentative="1">
+      <w:start w:val="1"/>
+      <w:numFmt w:val="decimal"/>
+      <w:lvlText w:val="%6."/>
+      <w:lvlJc w:val="left"/>
+      <w:pPr>
+        <w:tabs>
+          <w:tab w:val="num" w:pos="4320"/>
+        </w:tabs>
+        <w:ind w:left="4320" w:hanging="360"/>
+      </w:pPr>
+    </w:lvl>
+    <w:lvl w:ilvl="6" w:tentative="1">
+      <w:start w:val="1"/>
+      <w:numFmt w:val="decimal"/>
+      <w:lvlText w:val="%7."/>
+      <w:lvlJc w:val="left"/>
+      <w:pPr>
+        <w:tabs>
+          <w:tab w:val="num" w:pos="5040"/>
+        </w:tabs>
+        <w:ind w:left="5040" w:hanging="360"/>
+      </w:pPr>
+    </w:lvl>
+    <w:lvl w:ilvl="7" w:tentative="1">
+      <w:start w:val="1"/>
+      <w:numFmt w:val="decimal"/>
+      <w:lvlText w:val="%8."/>
+      <w:lvlJc w:val="left"/>
+      <w:pPr>
+        <w:tabs>
+          <w:tab w:val="num" w:pos="5760"/>
+        </w:tabs>
+        <w:ind w:left="5760" w:hanging="360"/>
+      </w:pPr>
+    </w:lvl>
+    <w:lvl w:ilvl="8" w:tentative="1">
+      <w:start w:val="1"/>
+      <w:numFmt w:val="decimal"/>
+      <w:lvlText w:val="%9."/>
+      <w:lvlJc w:val="left"/>
+      <w:pPr>
+        <w:tabs>
+          <w:tab w:val="num" w:pos="6480"/>
+        </w:tabs>
+        <w:ind w:left="6480" w:hanging="360"/>
+      </w:pPr>
+    </w:lvl>
+  </w:abstractNum>
+  <w:num w:numId="1">
+    <w:abstractNumId w:val="0"/>
+  </w:num>
+</w:numbering>
 </file>
 
 <file path=word/styles.xml><?xml version="1.0" encoding="utf-8"?>
@@ -1838,6 +2673,17 @@
       <w:spacing w:after="0" w:line="240" w:lineRule="auto"/>
     </w:pPr>
   </w:style>
+  <w:style w:type="character" w:styleId="Strong">
+    <w:name w:val="Strong"/>
+    <w:basedOn w:val="DefaultParagraphFont"/>
+    <w:uiPriority w:val="22"/>
+    <w:qFormat/>
+    <w:rsid w:val="00952C37"/>
+    <w:rPr>
+      <w:b/>
+      <w:bCs/>
+    </w:rPr>
+  </w:style>
 </w:styles>
 </file>
 

</xml_diff>